<commit_message>
line chart for income with date range from UI
</commit_message>
<xml_diff>
--- a/reports/templates/sd_income_report_template.docx
+++ b/reports/templates/sd_income_report_template.docx
@@ -1159,7 +1159,11 @@
     <w:p>
       <w:pPr>
         <w:rPr>
-          <w:lang w:val="en-GB" w:eastAsia="en-GB"/>
+          <w:rFonts w:ascii="Arial" w:hAnsi="Arial" w:cs="Arial"/>
+          <w:noProof/>
+          <w:color w:val="000000"/>
+          <w:sz w:val="28"/>
+          <w:szCs w:val="28"/>
         </w:rPr>
       </w:pPr>
       <w:r>
@@ -1212,6 +1216,56 @@
         </w:rPr>
         <w:fldChar w:fldCharType="end"/>
       </w:r>
+    </w:p>
+    <w:p>
+      <w:pPr>
+        <w:rPr>
+          <w:rFonts w:ascii="Arial" w:hAnsi="Arial" w:cs="Arial"/>
+          <w:noProof/>
+          <w:color w:val="000000"/>
+          <w:sz w:val="28"/>
+          <w:szCs w:val="28"/>
+        </w:rPr>
+      </w:pPr>
+    </w:p>
+    <w:tbl>
+      <w:tblPr>
+        <w:tblStyle w:val="TableGrid"/>
+        <w:tblW w:w="0" w:type="auto"/>
+        <w:tblBorders>
+          <w:top w:val="none" w:sz="0" w:space="0" w:color="auto"/>
+          <w:left w:val="none" w:sz="0" w:space="0" w:color="auto"/>
+          <w:bottom w:val="none" w:sz="0" w:space="0" w:color="auto"/>
+          <w:right w:val="none" w:sz="0" w:space="0" w:color="auto"/>
+          <w:insideH w:val="none" w:sz="0" w:space="0" w:color="auto"/>
+          <w:insideV w:val="none" w:sz="0" w:space="0" w:color="auto"/>
+        </w:tblBorders>
+        <w:tblLook w:val="04A0" w:firstRow="1" w:lastRow="0" w:firstColumn="1" w:lastColumn="0" w:noHBand="0" w:noVBand="1"/>
+      </w:tblPr>
+      <w:tblGrid>
+        <w:gridCol w:w="9576"/>
+      </w:tblGrid>
+      <w:tr>
+        <w:tc>
+          <w:tcPr>
+            <w:tcW w:w="9576" w:type="dxa"/>
+          </w:tcPr>
+          <w:p>
+            <w:pPr>
+              <w:rPr>
+                <w:lang w:val="en-GB" w:eastAsia="en-GB"/>
+              </w:rPr>
+            </w:pPr>
+          </w:p>
+        </w:tc>
+      </w:tr>
+    </w:tbl>
+    <w:p>
+      <w:pPr>
+        <w:rPr>
+          <w:lang w:val="en-GB" w:eastAsia="en-GB"/>
+        </w:rPr>
+      </w:pPr>
     </w:p>
     <w:sectPr>
       <w:pgSz w:w="12240" w:h="15840"/>

</xml_diff>

<commit_message>
trying to do loops in images
</commit_message>
<xml_diff>
--- a/reports/templates/sd_income_report_template.docx
+++ b/reports/templates/sd_income_report_template.docx
@@ -1146,7 +1146,7 @@
         <w:rPr>
           <w:lang w:val="en-GB" w:eastAsia="en-GB"/>
         </w:rPr>
-        <w:t>General Information</w:t>
+        <w:t>Income by Year for Borough</w:t>
       </w:r>
     </w:p>
     <w:p>
@@ -1225,6 +1225,87 @@
           <w:color w:val="000000"/>
           <w:sz w:val="28"/>
           <w:szCs w:val="28"/>
+        </w:rPr>
+      </w:pPr>
+    </w:p>
+    <w:tbl>
+      <w:tblPr>
+        <w:tblStyle w:val="TableGrid"/>
+        <w:tblW w:w="0" w:type="auto"/>
+        <w:tblBorders>
+          <w:top w:val="none" w:sz="0" w:space="0" w:color="auto"/>
+          <w:left w:val="none" w:sz="0" w:space="0" w:color="auto"/>
+          <w:bottom w:val="none" w:sz="0" w:space="0" w:color="auto"/>
+          <w:right w:val="none" w:sz="0" w:space="0" w:color="auto"/>
+          <w:insideH w:val="none" w:sz="0" w:space="0" w:color="auto"/>
+          <w:insideV w:val="none" w:sz="0" w:space="0" w:color="auto"/>
+        </w:tblBorders>
+        <w:tblLook w:val="04A0" w:firstRow="1" w:lastRow="0" w:firstColumn="1" w:lastColumn="0" w:noHBand="0" w:noVBand="1"/>
+      </w:tblPr>
+      <w:tblGrid>
+        <w:gridCol w:w="9576"/>
+      </w:tblGrid>
+      <w:tr>
+        <w:tc>
+          <w:tcPr>
+            <w:tcW w:w="9576" w:type="dxa"/>
+          </w:tcPr>
+          <w:p>
+            <w:pPr>
+              <w:rPr>
+                <w:lang w:val="en-GB" w:eastAsia="en-GB"/>
+              </w:rPr>
+            </w:pPr>
+          </w:p>
+        </w:tc>
+      </w:tr>
+    </w:tbl>
+    <w:p>
+      <w:pPr>
+        <w:rPr>
+          <w:lang w:val="en-GB" w:eastAsia="en-GB"/>
+        </w:rPr>
+      </w:pPr>
+    </w:p>
+    <w:p>
+      <w:pPr>
+        <w:rPr>
+          <w:lang w:val="en-GB" w:eastAsia="en-GB"/>
+        </w:rPr>
+      </w:pPr>
+      <w:r>
+        <w:rPr>
+          <w:lang w:val="en-GB" w:eastAsia="en-GB"/>
+        </w:rPr>
+        <w:br w:type="page"/>
+      </w:r>
+    </w:p>
+    <w:p>
+      <w:pPr>
+        <w:rPr>
+          <w:lang w:val="en-GB" w:eastAsia="en-GB"/>
+        </w:rPr>
+      </w:pPr>
+    </w:p>
+    <w:p>
+      <w:pPr>
+        <w:pStyle w:val="Heading1"/>
+        <w:jc w:val="center"/>
+        <w:rPr>
+          <w:lang w:val="en-GB" w:eastAsia="en-GB"/>
+        </w:rPr>
+      </w:pPr>
+      <w:r>
+        <w:rPr>
+          <w:lang w:val="en-GB" w:eastAsia="en-GB"/>
+        </w:rPr>
+        <w:t>Yearly Income Rankings by Borough</w:t>
+      </w:r>
+    </w:p>
+    <w:p>
+      <w:pPr>
+        <w:rPr>
+          <w:lang w:val="en-GB" w:eastAsia="en-GB"/>
         </w:rPr>
       </w:pPr>
     </w:p>
@@ -1974,6 +2055,7 @@
   <w:style w:type="paragraph" w:default="1" w:styleId="Normal">
     <w:name w:val="Normal"/>
     <w:qFormat/>
+    <w:rsid w:val="00F12F76"/>
   </w:style>
   <w:style w:type="paragraph" w:styleId="Heading1">
     <w:name w:val="heading 1"/>

</xml_diff>